<commit_message>
meeting minutes and report
</commit_message>
<xml_diff>
--- a/meeting minutes/4-COM6103-Minutes_of_Meeting-08-03-2022.docx
+++ b/meeting minutes/4-COM6103-Minutes_of_Meeting-08-03-2022.docx
@@ -1,6 +1,6 @@
 
 <file path=word/document.xml><?xml version="1.0" encoding="utf-8"?>
-<w:document xmlns:wpc="http://schemas.microsoft.com/office/word/2010/wordprocessingCanvas" xmlns:cx="http://schemas.microsoft.com/office/drawing/2014/chartex" xmlns:cx1="http://schemas.microsoft.com/office/drawing/2015/9/8/chartex" xmlns:cx2="http://schemas.microsoft.com/office/drawing/2015/10/21/chartex" xmlns:cx3="http://schemas.microsoft.com/office/drawing/2016/5/9/chartex" xmlns:cx4="http://schemas.microsoft.com/office/drawing/2016/5/10/chartex" xmlns:cx5="http://schemas.microsoft.com/office/drawing/2016/5/11/chartex" xmlns:cx6="http://schemas.microsoft.com/office/drawing/2016/5/12/chartex" xmlns:cx7="http://schemas.microsoft.com/office/drawing/2016/5/13/chartex" xmlns:cx8="http://schemas.microsoft.com/office/drawing/2016/5/14/chartex" xmlns:mc="http://schemas.openxmlformats.org/markup-compatibility/2006" xmlns:aink="http://schemas.microsoft.com/office/drawing/2016/ink" xmlns:am3d="http://schemas.microsoft.com/office/drawing/2017/model3d" xmlns:o="urn:schemas-microsoft-com:office:office" xmlns:r="http://schemas.openxmlformats.org/officeDocument/2006/relationships" xmlns:m="http://schemas.openxmlformats.org/officeDocument/2006/math" xmlns:v="urn:schemas-microsoft-com:vml" xmlns:wp14="http://schemas.microsoft.com/office/word/2010/wordprocessingDrawing" xmlns:wp="http://schemas.openxmlformats.org/drawingml/2006/wordprocessingDrawing" xmlns:w10="urn:schemas-microsoft-com:office:word" xmlns:w="http://schemas.openxmlformats.org/wordprocessingml/2006/main" xmlns:w14="http://schemas.microsoft.com/office/word/2010/wordml" xmlns:w15="http://schemas.microsoft.com/office/word/2012/wordml" xmlns:w16cex="http://schemas.microsoft.com/office/word/2018/wordml/cex" xmlns:w16cid="http://schemas.microsoft.com/office/word/2016/wordml/cid" xmlns:w16="http://schemas.microsoft.com/office/word/2018/wordml" xmlns:w16sdtdh="http://schemas.microsoft.com/office/word/2020/wordml/sdtdatahash" xmlns:w16se="http://schemas.microsoft.com/office/word/2015/wordml/symex" xmlns:wpg="http://schemas.microsoft.com/office/word/2010/wordprocessingGroup" xmlns:wpi="http://schemas.microsoft.com/office/word/2010/wordprocessingInk" xmlns:wne="http://schemas.microsoft.com/office/word/2006/wordml" xmlns:wps="http://schemas.microsoft.com/office/word/2010/wordprocessingShape" mc:Ignorable="w14 w15 w16se w16cid w16 w16cex w16sdtdh wp14">
+<w:document xmlns:wpc="http://schemas.microsoft.com/office/word/2010/wordprocessingCanvas" xmlns:cx="http://schemas.microsoft.com/office/drawing/2014/chartex" xmlns:cx1="http://schemas.microsoft.com/office/drawing/2015/9/8/chartex" xmlns:cx2="http://schemas.microsoft.com/office/drawing/2015/10/21/chartex" xmlns:cx3="http://schemas.microsoft.com/office/drawing/2016/5/9/chartex" xmlns:cx4="http://schemas.microsoft.com/office/drawing/2016/5/10/chartex" xmlns:cx5="http://schemas.microsoft.com/office/drawing/2016/5/11/chartex" xmlns:cx6="http://schemas.microsoft.com/office/drawing/2016/5/12/chartex" xmlns:cx7="http://schemas.microsoft.com/office/drawing/2016/5/13/chartex" xmlns:cx8="http://schemas.microsoft.com/office/drawing/2016/5/14/chartex" xmlns:mc="http://schemas.openxmlformats.org/markup-compatibility/2006" xmlns:aink="http://schemas.microsoft.com/office/drawing/2016/ink" xmlns:am3d="http://schemas.microsoft.com/office/drawing/2017/model3d" xmlns:o="urn:schemas-microsoft-com:office:office" xmlns:oel="http://schemas.microsoft.com/office/2019/extlst" xmlns:r="http://schemas.openxmlformats.org/officeDocument/2006/relationships" xmlns:m="http://schemas.openxmlformats.org/officeDocument/2006/math" xmlns:v="urn:schemas-microsoft-com:vml" xmlns:wp14="http://schemas.microsoft.com/office/word/2010/wordprocessingDrawing" xmlns:wp="http://schemas.openxmlformats.org/drawingml/2006/wordprocessingDrawing" xmlns:w10="urn:schemas-microsoft-com:office:word" xmlns:w="http://schemas.openxmlformats.org/wordprocessingml/2006/main" xmlns:w14="http://schemas.microsoft.com/office/word/2010/wordml" xmlns:w15="http://schemas.microsoft.com/office/word/2012/wordml" xmlns:w16cex="http://schemas.microsoft.com/office/word/2018/wordml/cex" xmlns:w16cid="http://schemas.microsoft.com/office/word/2016/wordml/cid" xmlns:w16="http://schemas.microsoft.com/office/word/2018/wordml" xmlns:w16sdtdh="http://schemas.microsoft.com/office/word/2020/wordml/sdtdatahash" xmlns:w16se="http://schemas.microsoft.com/office/word/2015/wordml/symex" xmlns:wpg="http://schemas.microsoft.com/office/word/2010/wordprocessingGroup" xmlns:wpi="http://schemas.microsoft.com/office/word/2010/wordprocessingInk" xmlns:wne="http://schemas.microsoft.com/office/word/2006/wordml" xmlns:wps="http://schemas.microsoft.com/office/word/2010/wordprocessingShape" mc:Ignorable="w14 w15 w16se w16cid w16 w16cex w16sdtdh wp14">
   <w:body>
     <w:tbl>
       <w:tblPr>
@@ -267,12 +267,12 @@
             </w:pPr>
             <w:r>
               <w:rPr>
-                <w:rFonts w:ascii="Tahoma" w:eastAsia="PMingLiU" w:hAnsi="Tahoma" w:cs="Tahoma"/>
-                <w:sz w:val="20"/>
-                <w:szCs w:val="20"/>
-                <w:lang w:eastAsia="ar-SA"/>
-              </w:rPr>
-              <w:t>-</w:t>
+                <w:rFonts w:ascii="Tahoma" w:hAnsi="Tahoma" w:cs="Tahoma"/>
+                <w:sz w:val="20"/>
+                <w:szCs w:val="20"/>
+                <w:lang w:eastAsia="ar-SA"/>
+              </w:rPr>
+              <w:t>Yue Zhou</w:t>
             </w:r>
           </w:p>
         </w:tc>
@@ -578,67 +578,7 @@
                 <w:szCs w:val="20"/>
                 <w:lang w:eastAsia="ar-SA"/>
               </w:rPr>
-              <w:t xml:space="preserve">Arwa Alfitni, </w:t>
-            </w:r>
-            <w:proofErr w:type="spellStart"/>
-            <w:r>
-              <w:rPr>
-                <w:rFonts w:ascii="Tahoma" w:hAnsi="Tahoma" w:cs="Tahoma"/>
-                <w:sz w:val="20"/>
-                <w:szCs w:val="20"/>
-                <w:lang w:eastAsia="ar-SA"/>
-              </w:rPr>
-              <w:t>Yifei</w:t>
-            </w:r>
-            <w:proofErr w:type="spellEnd"/>
-            <w:r>
-              <w:rPr>
-                <w:rFonts w:ascii="Tahoma" w:hAnsi="Tahoma" w:cs="Tahoma"/>
-                <w:sz w:val="20"/>
-                <w:szCs w:val="20"/>
-                <w:lang w:eastAsia="ar-SA"/>
-              </w:rPr>
-              <w:t xml:space="preserve"> Guo, </w:t>
-            </w:r>
-            <w:proofErr w:type="spellStart"/>
-            <w:r>
-              <w:rPr>
-                <w:rFonts w:ascii="Tahoma" w:hAnsi="Tahoma" w:cs="Tahoma"/>
-                <w:sz w:val="20"/>
-                <w:szCs w:val="20"/>
-                <w:lang w:eastAsia="ar-SA"/>
-              </w:rPr>
-              <w:t>Zeyu</w:t>
-            </w:r>
-            <w:proofErr w:type="spellEnd"/>
-            <w:r>
-              <w:rPr>
-                <w:rFonts w:ascii="Tahoma" w:hAnsi="Tahoma" w:cs="Tahoma"/>
-                <w:sz w:val="20"/>
-                <w:szCs w:val="20"/>
-                <w:lang w:eastAsia="ar-SA"/>
-              </w:rPr>
-              <w:t xml:space="preserve"> Li, </w:t>
-            </w:r>
-            <w:proofErr w:type="spellStart"/>
-            <w:r>
-              <w:rPr>
-                <w:rFonts w:ascii="Tahoma" w:hAnsi="Tahoma" w:cs="Tahoma"/>
-                <w:sz w:val="20"/>
-                <w:szCs w:val="20"/>
-                <w:lang w:eastAsia="ar-SA"/>
-              </w:rPr>
-              <w:t>Yixiang</w:t>
-            </w:r>
-            <w:proofErr w:type="spellEnd"/>
-            <w:r>
-              <w:rPr>
-                <w:rFonts w:ascii="Tahoma" w:hAnsi="Tahoma" w:cs="Tahoma"/>
-                <w:sz w:val="20"/>
-                <w:szCs w:val="20"/>
-                <w:lang w:eastAsia="ar-SA"/>
-              </w:rPr>
-              <w:t xml:space="preserve"> Wang, Yue Zhou</w:t>
+              <w:t>Arwa Alfitni, Yifei Guo, Zeyu Li, Yixiang Wang, Yue Zhou</w:t>
             </w:r>
           </w:p>
         </w:tc>
@@ -1553,7 +1493,6 @@
                 <w:lang w:eastAsia="ar-SA"/>
               </w:rPr>
             </w:pPr>
-            <w:proofErr w:type="spellStart"/>
             <w:r>
               <w:rPr>
                 <w:rFonts w:ascii="Tahoma" w:hAnsi="Tahoma" w:cs="Tahoma"/>
@@ -1562,18 +1501,7 @@
                 <w:szCs w:val="20"/>
                 <w:lang w:eastAsia="ar-SA"/>
               </w:rPr>
-              <w:t>Yifei</w:t>
-            </w:r>
-            <w:proofErr w:type="spellEnd"/>
-            <w:r>
-              <w:rPr>
-                <w:rFonts w:ascii="Tahoma" w:hAnsi="Tahoma" w:cs="Tahoma"/>
-                <w:b w:val="0"/>
-                <w:sz w:val="20"/>
-                <w:szCs w:val="20"/>
-                <w:lang w:eastAsia="ar-SA"/>
-              </w:rPr>
-              <w:t xml:space="preserve"> Guo</w:t>
+              <w:t>Yifei Guo</w:t>
             </w:r>
           </w:p>
         </w:tc>
@@ -1641,7 +1569,6 @@
                 <w:lang w:eastAsia="ar-SA"/>
               </w:rPr>
             </w:pPr>
-            <w:proofErr w:type="spellStart"/>
             <w:r>
               <w:rPr>
                 <w:rFonts w:ascii="Tahoma" w:hAnsi="Tahoma" w:cs="Tahoma"/>
@@ -1650,18 +1577,7 @@
                 <w:szCs w:val="20"/>
                 <w:lang w:eastAsia="ar-SA"/>
               </w:rPr>
-              <w:t>Zeyu</w:t>
-            </w:r>
-            <w:proofErr w:type="spellEnd"/>
-            <w:r>
-              <w:rPr>
-                <w:rFonts w:ascii="Tahoma" w:hAnsi="Tahoma" w:cs="Tahoma"/>
-                <w:b w:val="0"/>
-                <w:sz w:val="20"/>
-                <w:szCs w:val="20"/>
-                <w:lang w:eastAsia="ar-SA"/>
-              </w:rPr>
-              <w:t xml:space="preserve"> Li</w:t>
+              <w:t>Zeyu Li</w:t>
             </w:r>
           </w:p>
         </w:tc>
@@ -1729,7 +1645,6 @@
                 <w:lang w:eastAsia="ar-SA"/>
               </w:rPr>
             </w:pPr>
-            <w:proofErr w:type="spellStart"/>
             <w:r>
               <w:rPr>
                 <w:rFonts w:ascii="Tahoma" w:hAnsi="Tahoma" w:cs="Tahoma"/>
@@ -1738,18 +1653,7 @@
                 <w:szCs w:val="20"/>
                 <w:lang w:eastAsia="ar-SA"/>
               </w:rPr>
-              <w:t>Yixiang</w:t>
-            </w:r>
-            <w:proofErr w:type="spellEnd"/>
-            <w:r>
-              <w:rPr>
-                <w:rFonts w:ascii="Tahoma" w:hAnsi="Tahoma" w:cs="Tahoma"/>
-                <w:b w:val="0"/>
-                <w:sz w:val="20"/>
-                <w:szCs w:val="20"/>
-                <w:lang w:eastAsia="ar-SA"/>
-              </w:rPr>
-              <w:t xml:space="preserve"> Wang</w:t>
+              <w:t>Yixiang Wang</w:t>
             </w:r>
           </w:p>
         </w:tc>
@@ -1856,7 +1760,7 @@
 </file>
 
 <file path=word/endnotes.xml><?xml version="1.0" encoding="utf-8"?>
-<w:endnotes xmlns:wpc="http://schemas.microsoft.com/office/word/2010/wordprocessingCanvas" xmlns:cx="http://schemas.microsoft.com/office/drawing/2014/chartex" xmlns:cx1="http://schemas.microsoft.com/office/drawing/2015/9/8/chartex" xmlns:cx2="http://schemas.microsoft.com/office/drawing/2015/10/21/chartex" xmlns:cx3="http://schemas.microsoft.com/office/drawing/2016/5/9/chartex" xmlns:cx4="http://schemas.microsoft.com/office/drawing/2016/5/10/chartex" xmlns:cx5="http://schemas.microsoft.com/office/drawing/2016/5/11/chartex" xmlns:cx6="http://schemas.microsoft.com/office/drawing/2016/5/12/chartex" xmlns:cx7="http://schemas.microsoft.com/office/drawing/2016/5/13/chartex" xmlns:cx8="http://schemas.microsoft.com/office/drawing/2016/5/14/chartex" xmlns:mc="http://schemas.openxmlformats.org/markup-compatibility/2006" xmlns:aink="http://schemas.microsoft.com/office/drawing/2016/ink" xmlns:am3d="http://schemas.microsoft.com/office/drawing/2017/model3d" xmlns:o="urn:schemas-microsoft-com:office:office" xmlns:r="http://schemas.openxmlformats.org/officeDocument/2006/relationships" xmlns:m="http://schemas.openxmlformats.org/officeDocument/2006/math" xmlns:v="urn:schemas-microsoft-com:vml" xmlns:wp14="http://schemas.microsoft.com/office/word/2010/wordprocessingDrawing" xmlns:wp="http://schemas.openxmlformats.org/drawingml/2006/wordprocessingDrawing" xmlns:w10="urn:schemas-microsoft-com:office:word" xmlns:w="http://schemas.openxmlformats.org/wordprocessingml/2006/main" xmlns:w14="http://schemas.microsoft.com/office/word/2010/wordml" xmlns:w15="http://schemas.microsoft.com/office/word/2012/wordml" xmlns:w16cex="http://schemas.microsoft.com/office/word/2018/wordml/cex" xmlns:w16cid="http://schemas.microsoft.com/office/word/2016/wordml/cid" xmlns:w16="http://schemas.microsoft.com/office/word/2018/wordml" xmlns:w16sdtdh="http://schemas.microsoft.com/office/word/2020/wordml/sdtdatahash" xmlns:w16se="http://schemas.microsoft.com/office/word/2015/wordml/symex" xmlns:wpg="http://schemas.microsoft.com/office/word/2010/wordprocessingGroup" xmlns:wpi="http://schemas.microsoft.com/office/word/2010/wordprocessingInk" xmlns:wne="http://schemas.microsoft.com/office/word/2006/wordml" xmlns:wps="http://schemas.microsoft.com/office/word/2010/wordprocessingShape" mc:Ignorable="w14 w15 w16se w16cid w16 w16cex w16sdtdh wp14">
+<w:endnotes xmlns:wpc="http://schemas.microsoft.com/office/word/2010/wordprocessingCanvas" xmlns:cx="http://schemas.microsoft.com/office/drawing/2014/chartex" xmlns:cx1="http://schemas.microsoft.com/office/drawing/2015/9/8/chartex" xmlns:cx2="http://schemas.microsoft.com/office/drawing/2015/10/21/chartex" xmlns:cx3="http://schemas.microsoft.com/office/drawing/2016/5/9/chartex" xmlns:cx4="http://schemas.microsoft.com/office/drawing/2016/5/10/chartex" xmlns:cx5="http://schemas.microsoft.com/office/drawing/2016/5/11/chartex" xmlns:cx6="http://schemas.microsoft.com/office/drawing/2016/5/12/chartex" xmlns:cx7="http://schemas.microsoft.com/office/drawing/2016/5/13/chartex" xmlns:cx8="http://schemas.microsoft.com/office/drawing/2016/5/14/chartex" xmlns:mc="http://schemas.openxmlformats.org/markup-compatibility/2006" xmlns:aink="http://schemas.microsoft.com/office/drawing/2016/ink" xmlns:am3d="http://schemas.microsoft.com/office/drawing/2017/model3d" xmlns:o="urn:schemas-microsoft-com:office:office" xmlns:oel="http://schemas.microsoft.com/office/2019/extlst" xmlns:r="http://schemas.openxmlformats.org/officeDocument/2006/relationships" xmlns:m="http://schemas.openxmlformats.org/officeDocument/2006/math" xmlns:v="urn:schemas-microsoft-com:vml" xmlns:wp14="http://schemas.microsoft.com/office/word/2010/wordprocessingDrawing" xmlns:wp="http://schemas.openxmlformats.org/drawingml/2006/wordprocessingDrawing" xmlns:w10="urn:schemas-microsoft-com:office:word" xmlns:w="http://schemas.openxmlformats.org/wordprocessingml/2006/main" xmlns:w14="http://schemas.microsoft.com/office/word/2010/wordml" xmlns:w15="http://schemas.microsoft.com/office/word/2012/wordml" xmlns:w16cex="http://schemas.microsoft.com/office/word/2018/wordml/cex" xmlns:w16cid="http://schemas.microsoft.com/office/word/2016/wordml/cid" xmlns:w16="http://schemas.microsoft.com/office/word/2018/wordml" xmlns:w16sdtdh="http://schemas.microsoft.com/office/word/2020/wordml/sdtdatahash" xmlns:w16se="http://schemas.microsoft.com/office/word/2015/wordml/symex" xmlns:wpg="http://schemas.microsoft.com/office/word/2010/wordprocessingGroup" xmlns:wpi="http://schemas.microsoft.com/office/word/2010/wordprocessingInk" xmlns:wne="http://schemas.microsoft.com/office/word/2006/wordml" xmlns:wps="http://schemas.microsoft.com/office/word/2010/wordprocessingShape" mc:Ignorable="w14 w15 w16se w16cid w16 w16cex w16sdtdh wp14">
   <w:endnote w:type="separator" w:id="-1">
     <w:p>
       <w:pPr>
@@ -1881,7 +1785,7 @@
 </file>
 
 <file path=word/footer1.xml><?xml version="1.0" encoding="utf-8"?>
-<w:ftr xmlns:wpc="http://schemas.microsoft.com/office/word/2010/wordprocessingCanvas" xmlns:cx="http://schemas.microsoft.com/office/drawing/2014/chartex" xmlns:cx1="http://schemas.microsoft.com/office/drawing/2015/9/8/chartex" xmlns:cx2="http://schemas.microsoft.com/office/drawing/2015/10/21/chartex" xmlns:cx3="http://schemas.microsoft.com/office/drawing/2016/5/9/chartex" xmlns:cx4="http://schemas.microsoft.com/office/drawing/2016/5/10/chartex" xmlns:cx5="http://schemas.microsoft.com/office/drawing/2016/5/11/chartex" xmlns:cx6="http://schemas.microsoft.com/office/drawing/2016/5/12/chartex" xmlns:cx7="http://schemas.microsoft.com/office/drawing/2016/5/13/chartex" xmlns:cx8="http://schemas.microsoft.com/office/drawing/2016/5/14/chartex" xmlns:mc="http://schemas.openxmlformats.org/markup-compatibility/2006" xmlns:aink="http://schemas.microsoft.com/office/drawing/2016/ink" xmlns:am3d="http://schemas.microsoft.com/office/drawing/2017/model3d" xmlns:o="urn:schemas-microsoft-com:office:office" xmlns:r="http://schemas.openxmlformats.org/officeDocument/2006/relationships" xmlns:m="http://schemas.openxmlformats.org/officeDocument/2006/math" xmlns:v="urn:schemas-microsoft-com:vml" xmlns:wp14="http://schemas.microsoft.com/office/word/2010/wordprocessingDrawing" xmlns:wp="http://schemas.openxmlformats.org/drawingml/2006/wordprocessingDrawing" xmlns:w10="urn:schemas-microsoft-com:office:word" xmlns:w="http://schemas.openxmlformats.org/wordprocessingml/2006/main" xmlns:w14="http://schemas.microsoft.com/office/word/2010/wordml" xmlns:w15="http://schemas.microsoft.com/office/word/2012/wordml" xmlns:w16cex="http://schemas.microsoft.com/office/word/2018/wordml/cex" xmlns:w16cid="http://schemas.microsoft.com/office/word/2016/wordml/cid" xmlns:w16="http://schemas.microsoft.com/office/word/2018/wordml" xmlns:w16sdtdh="http://schemas.microsoft.com/office/word/2020/wordml/sdtdatahash" xmlns:w16se="http://schemas.microsoft.com/office/word/2015/wordml/symex" xmlns:wpg="http://schemas.microsoft.com/office/word/2010/wordprocessingGroup" xmlns:wpi="http://schemas.microsoft.com/office/word/2010/wordprocessingInk" xmlns:wne="http://schemas.microsoft.com/office/word/2006/wordml" xmlns:wps="http://schemas.microsoft.com/office/word/2010/wordprocessingShape" mc:Ignorable="w14 w15 w16se w16cid w16 w16cex w16sdtdh wp14">
+<w:ftr xmlns:wpc="http://schemas.microsoft.com/office/word/2010/wordprocessingCanvas" xmlns:cx="http://schemas.microsoft.com/office/drawing/2014/chartex" xmlns:cx1="http://schemas.microsoft.com/office/drawing/2015/9/8/chartex" xmlns:cx2="http://schemas.microsoft.com/office/drawing/2015/10/21/chartex" xmlns:cx3="http://schemas.microsoft.com/office/drawing/2016/5/9/chartex" xmlns:cx4="http://schemas.microsoft.com/office/drawing/2016/5/10/chartex" xmlns:cx5="http://schemas.microsoft.com/office/drawing/2016/5/11/chartex" xmlns:cx6="http://schemas.microsoft.com/office/drawing/2016/5/12/chartex" xmlns:cx7="http://schemas.microsoft.com/office/drawing/2016/5/13/chartex" xmlns:cx8="http://schemas.microsoft.com/office/drawing/2016/5/14/chartex" xmlns:mc="http://schemas.openxmlformats.org/markup-compatibility/2006" xmlns:aink="http://schemas.microsoft.com/office/drawing/2016/ink" xmlns:am3d="http://schemas.microsoft.com/office/drawing/2017/model3d" xmlns:o="urn:schemas-microsoft-com:office:office" xmlns:oel="http://schemas.microsoft.com/office/2019/extlst" xmlns:r="http://schemas.openxmlformats.org/officeDocument/2006/relationships" xmlns:m="http://schemas.openxmlformats.org/officeDocument/2006/math" xmlns:v="urn:schemas-microsoft-com:vml" xmlns:wp14="http://schemas.microsoft.com/office/word/2010/wordprocessingDrawing" xmlns:wp="http://schemas.openxmlformats.org/drawingml/2006/wordprocessingDrawing" xmlns:w10="urn:schemas-microsoft-com:office:word" xmlns:w="http://schemas.openxmlformats.org/wordprocessingml/2006/main" xmlns:w14="http://schemas.microsoft.com/office/word/2010/wordml" xmlns:w15="http://schemas.microsoft.com/office/word/2012/wordml" xmlns:w16cex="http://schemas.microsoft.com/office/word/2018/wordml/cex" xmlns:w16cid="http://schemas.microsoft.com/office/word/2016/wordml/cid" xmlns:w16="http://schemas.microsoft.com/office/word/2018/wordml" xmlns:w16sdtdh="http://schemas.microsoft.com/office/word/2020/wordml/sdtdatahash" xmlns:w16se="http://schemas.microsoft.com/office/word/2015/wordml/symex" xmlns:wpg="http://schemas.microsoft.com/office/word/2010/wordprocessingGroup" xmlns:wpi="http://schemas.microsoft.com/office/word/2010/wordprocessingInk" xmlns:wne="http://schemas.microsoft.com/office/word/2006/wordml" xmlns:wps="http://schemas.microsoft.com/office/word/2010/wordprocessingShape" mc:Ignorable="w14 w15 w16se w16cid w16 w16cex w16sdtdh wp14">
   <w:p>
     <w:pPr>
       <w:pStyle w:val="Footer"/>
@@ -1946,7 +1850,7 @@
 </file>
 
 <file path=word/footnotes.xml><?xml version="1.0" encoding="utf-8"?>
-<w:footnotes xmlns:wpc="http://schemas.microsoft.com/office/word/2010/wordprocessingCanvas" xmlns:cx="http://schemas.microsoft.com/office/drawing/2014/chartex" xmlns:cx1="http://schemas.microsoft.com/office/drawing/2015/9/8/chartex" xmlns:cx2="http://schemas.microsoft.com/office/drawing/2015/10/21/chartex" xmlns:cx3="http://schemas.microsoft.com/office/drawing/2016/5/9/chartex" xmlns:cx4="http://schemas.microsoft.com/office/drawing/2016/5/10/chartex" xmlns:cx5="http://schemas.microsoft.com/office/drawing/2016/5/11/chartex" xmlns:cx6="http://schemas.microsoft.com/office/drawing/2016/5/12/chartex" xmlns:cx7="http://schemas.microsoft.com/office/drawing/2016/5/13/chartex" xmlns:cx8="http://schemas.microsoft.com/office/drawing/2016/5/14/chartex" xmlns:mc="http://schemas.openxmlformats.org/markup-compatibility/2006" xmlns:aink="http://schemas.microsoft.com/office/drawing/2016/ink" xmlns:am3d="http://schemas.microsoft.com/office/drawing/2017/model3d" xmlns:o="urn:schemas-microsoft-com:office:office" xmlns:r="http://schemas.openxmlformats.org/officeDocument/2006/relationships" xmlns:m="http://schemas.openxmlformats.org/officeDocument/2006/math" xmlns:v="urn:schemas-microsoft-com:vml" xmlns:wp14="http://schemas.microsoft.com/office/word/2010/wordprocessingDrawing" xmlns:wp="http://schemas.openxmlformats.org/drawingml/2006/wordprocessingDrawing" xmlns:w10="urn:schemas-microsoft-com:office:word" xmlns:w="http://schemas.openxmlformats.org/wordprocessingml/2006/main" xmlns:w14="http://schemas.microsoft.com/office/word/2010/wordml" xmlns:w15="http://schemas.microsoft.com/office/word/2012/wordml" xmlns:w16cex="http://schemas.microsoft.com/office/word/2018/wordml/cex" xmlns:w16cid="http://schemas.microsoft.com/office/word/2016/wordml/cid" xmlns:w16="http://schemas.microsoft.com/office/word/2018/wordml" xmlns:w16sdtdh="http://schemas.microsoft.com/office/word/2020/wordml/sdtdatahash" xmlns:w16se="http://schemas.microsoft.com/office/word/2015/wordml/symex" xmlns:wpg="http://schemas.microsoft.com/office/word/2010/wordprocessingGroup" xmlns:wpi="http://schemas.microsoft.com/office/word/2010/wordprocessingInk" xmlns:wne="http://schemas.microsoft.com/office/word/2006/wordml" xmlns:wps="http://schemas.microsoft.com/office/word/2010/wordprocessingShape" mc:Ignorable="w14 w15 w16se w16cid w16 w16cex w16sdtdh wp14">
+<w:footnotes xmlns:wpc="http://schemas.microsoft.com/office/word/2010/wordprocessingCanvas" xmlns:cx="http://schemas.microsoft.com/office/drawing/2014/chartex" xmlns:cx1="http://schemas.microsoft.com/office/drawing/2015/9/8/chartex" xmlns:cx2="http://schemas.microsoft.com/office/drawing/2015/10/21/chartex" xmlns:cx3="http://schemas.microsoft.com/office/drawing/2016/5/9/chartex" xmlns:cx4="http://schemas.microsoft.com/office/drawing/2016/5/10/chartex" xmlns:cx5="http://schemas.microsoft.com/office/drawing/2016/5/11/chartex" xmlns:cx6="http://schemas.microsoft.com/office/drawing/2016/5/12/chartex" xmlns:cx7="http://schemas.microsoft.com/office/drawing/2016/5/13/chartex" xmlns:cx8="http://schemas.microsoft.com/office/drawing/2016/5/14/chartex" xmlns:mc="http://schemas.openxmlformats.org/markup-compatibility/2006" xmlns:aink="http://schemas.microsoft.com/office/drawing/2016/ink" xmlns:am3d="http://schemas.microsoft.com/office/drawing/2017/model3d" xmlns:o="urn:schemas-microsoft-com:office:office" xmlns:oel="http://schemas.microsoft.com/office/2019/extlst" xmlns:r="http://schemas.openxmlformats.org/officeDocument/2006/relationships" xmlns:m="http://schemas.openxmlformats.org/officeDocument/2006/math" xmlns:v="urn:schemas-microsoft-com:vml" xmlns:wp14="http://schemas.microsoft.com/office/word/2010/wordprocessingDrawing" xmlns:wp="http://schemas.openxmlformats.org/drawingml/2006/wordprocessingDrawing" xmlns:w10="urn:schemas-microsoft-com:office:word" xmlns:w="http://schemas.openxmlformats.org/wordprocessingml/2006/main" xmlns:w14="http://schemas.microsoft.com/office/word/2010/wordml" xmlns:w15="http://schemas.microsoft.com/office/word/2012/wordml" xmlns:w16cex="http://schemas.microsoft.com/office/word/2018/wordml/cex" xmlns:w16cid="http://schemas.microsoft.com/office/word/2016/wordml/cid" xmlns:w16="http://schemas.microsoft.com/office/word/2018/wordml" xmlns:w16sdtdh="http://schemas.microsoft.com/office/word/2020/wordml/sdtdatahash" xmlns:w16se="http://schemas.microsoft.com/office/word/2015/wordml/symex" xmlns:wpg="http://schemas.microsoft.com/office/word/2010/wordprocessingGroup" xmlns:wpi="http://schemas.microsoft.com/office/word/2010/wordprocessingInk" xmlns:wne="http://schemas.microsoft.com/office/word/2006/wordml" xmlns:wps="http://schemas.microsoft.com/office/word/2010/wordprocessingShape" mc:Ignorable="w14 w15 w16se w16cid w16 w16cex w16sdtdh wp14">
   <w:footnote w:type="separator" w:id="-1">
     <w:p>
       <w:pPr>
@@ -1971,7 +1875,7 @@
 </file>
 
 <file path=word/header1.xml><?xml version="1.0" encoding="utf-8"?>
-<w:hdr xmlns:wpc="http://schemas.microsoft.com/office/word/2010/wordprocessingCanvas" xmlns:cx="http://schemas.microsoft.com/office/drawing/2014/chartex" xmlns:cx1="http://schemas.microsoft.com/office/drawing/2015/9/8/chartex" xmlns:cx2="http://schemas.microsoft.com/office/drawing/2015/10/21/chartex" xmlns:cx3="http://schemas.microsoft.com/office/drawing/2016/5/9/chartex" xmlns:cx4="http://schemas.microsoft.com/office/drawing/2016/5/10/chartex" xmlns:cx5="http://schemas.microsoft.com/office/drawing/2016/5/11/chartex" xmlns:cx6="http://schemas.microsoft.com/office/drawing/2016/5/12/chartex" xmlns:cx7="http://schemas.microsoft.com/office/drawing/2016/5/13/chartex" xmlns:cx8="http://schemas.microsoft.com/office/drawing/2016/5/14/chartex" xmlns:mc="http://schemas.openxmlformats.org/markup-compatibility/2006" xmlns:aink="http://schemas.microsoft.com/office/drawing/2016/ink" xmlns:am3d="http://schemas.microsoft.com/office/drawing/2017/model3d" xmlns:o="urn:schemas-microsoft-com:office:office" xmlns:r="http://schemas.openxmlformats.org/officeDocument/2006/relationships" xmlns:m="http://schemas.openxmlformats.org/officeDocument/2006/math" xmlns:v="urn:schemas-microsoft-com:vml" xmlns:wp14="http://schemas.microsoft.com/office/word/2010/wordprocessingDrawing" xmlns:wp="http://schemas.openxmlformats.org/drawingml/2006/wordprocessingDrawing" xmlns:w10="urn:schemas-microsoft-com:office:word" xmlns:w="http://schemas.openxmlformats.org/wordprocessingml/2006/main" xmlns:w14="http://schemas.microsoft.com/office/word/2010/wordml" xmlns:w15="http://schemas.microsoft.com/office/word/2012/wordml" xmlns:w16cex="http://schemas.microsoft.com/office/word/2018/wordml/cex" xmlns:w16cid="http://schemas.microsoft.com/office/word/2016/wordml/cid" xmlns:w16="http://schemas.microsoft.com/office/word/2018/wordml" xmlns:w16sdtdh="http://schemas.microsoft.com/office/word/2020/wordml/sdtdatahash" xmlns:w16se="http://schemas.microsoft.com/office/word/2015/wordml/symex" xmlns:wpg="http://schemas.microsoft.com/office/word/2010/wordprocessingGroup" xmlns:wpi="http://schemas.microsoft.com/office/word/2010/wordprocessingInk" xmlns:wne="http://schemas.microsoft.com/office/word/2006/wordml" xmlns:wps="http://schemas.microsoft.com/office/word/2010/wordprocessingShape" mc:Ignorable="w14 w15 w16se w16cid w16 w16cex w16sdtdh wp14">
+<w:hdr xmlns:wpc="http://schemas.microsoft.com/office/word/2010/wordprocessingCanvas" xmlns:cx="http://schemas.microsoft.com/office/drawing/2014/chartex" xmlns:cx1="http://schemas.microsoft.com/office/drawing/2015/9/8/chartex" xmlns:cx2="http://schemas.microsoft.com/office/drawing/2015/10/21/chartex" xmlns:cx3="http://schemas.microsoft.com/office/drawing/2016/5/9/chartex" xmlns:cx4="http://schemas.microsoft.com/office/drawing/2016/5/10/chartex" xmlns:cx5="http://schemas.microsoft.com/office/drawing/2016/5/11/chartex" xmlns:cx6="http://schemas.microsoft.com/office/drawing/2016/5/12/chartex" xmlns:cx7="http://schemas.microsoft.com/office/drawing/2016/5/13/chartex" xmlns:cx8="http://schemas.microsoft.com/office/drawing/2016/5/14/chartex" xmlns:mc="http://schemas.openxmlformats.org/markup-compatibility/2006" xmlns:aink="http://schemas.microsoft.com/office/drawing/2016/ink" xmlns:am3d="http://schemas.microsoft.com/office/drawing/2017/model3d" xmlns:o="urn:schemas-microsoft-com:office:office" xmlns:oel="http://schemas.microsoft.com/office/2019/extlst" xmlns:r="http://schemas.openxmlformats.org/officeDocument/2006/relationships" xmlns:m="http://schemas.openxmlformats.org/officeDocument/2006/math" xmlns:v="urn:schemas-microsoft-com:vml" xmlns:wp14="http://schemas.microsoft.com/office/word/2010/wordprocessingDrawing" xmlns:wp="http://schemas.openxmlformats.org/drawingml/2006/wordprocessingDrawing" xmlns:w10="urn:schemas-microsoft-com:office:word" xmlns:w="http://schemas.openxmlformats.org/wordprocessingml/2006/main" xmlns:w14="http://schemas.microsoft.com/office/word/2010/wordml" xmlns:w15="http://schemas.microsoft.com/office/word/2012/wordml" xmlns:w16cex="http://schemas.microsoft.com/office/word/2018/wordml/cex" xmlns:w16cid="http://schemas.microsoft.com/office/word/2016/wordml/cid" xmlns:w16="http://schemas.microsoft.com/office/word/2018/wordml" xmlns:w16sdtdh="http://schemas.microsoft.com/office/word/2020/wordml/sdtdatahash" xmlns:w16se="http://schemas.microsoft.com/office/word/2015/wordml/symex" xmlns:wpg="http://schemas.microsoft.com/office/word/2010/wordprocessingGroup" xmlns:wpi="http://schemas.microsoft.com/office/word/2010/wordprocessingInk" xmlns:wne="http://schemas.microsoft.com/office/word/2006/wordml" xmlns:wps="http://schemas.microsoft.com/office/word/2010/wordprocessingShape" mc:Ignorable="w14 w15 w16se w16cid w16 w16cex w16sdtdh wp14">
   <w:p>
     <w:pPr>
       <w:pStyle w:val="Header"/>
@@ -2009,7 +1913,7 @@
 </file>
 
 <file path=word/numbering.xml><?xml version="1.0" encoding="utf-8"?>
-<w:numbering xmlns:wpc="http://schemas.microsoft.com/office/word/2010/wordprocessingCanvas" xmlns:cx="http://schemas.microsoft.com/office/drawing/2014/chartex" xmlns:cx1="http://schemas.microsoft.com/office/drawing/2015/9/8/chartex" xmlns:cx2="http://schemas.microsoft.com/office/drawing/2015/10/21/chartex" xmlns:cx3="http://schemas.microsoft.com/office/drawing/2016/5/9/chartex" xmlns:cx4="http://schemas.microsoft.com/office/drawing/2016/5/10/chartex" xmlns:cx5="http://schemas.microsoft.com/office/drawing/2016/5/11/chartex" xmlns:cx6="http://schemas.microsoft.com/office/drawing/2016/5/12/chartex" xmlns:cx7="http://schemas.microsoft.com/office/drawing/2016/5/13/chartex" xmlns:cx8="http://schemas.microsoft.com/office/drawing/2016/5/14/chartex" xmlns:mc="http://schemas.openxmlformats.org/markup-compatibility/2006" xmlns:aink="http://schemas.microsoft.com/office/drawing/2016/ink" xmlns:am3d="http://schemas.microsoft.com/office/drawing/2017/model3d" xmlns:o="urn:schemas-microsoft-com:office:office" xmlns:r="http://schemas.openxmlformats.org/officeDocument/2006/relationships" xmlns:m="http://schemas.openxmlformats.org/officeDocument/2006/math" xmlns:v="urn:schemas-microsoft-com:vml" xmlns:wp14="http://schemas.microsoft.com/office/word/2010/wordprocessingDrawing" xmlns:wp="http://schemas.openxmlformats.org/drawingml/2006/wordprocessingDrawing" xmlns:w10="urn:schemas-microsoft-com:office:word" xmlns:w="http://schemas.openxmlformats.org/wordprocessingml/2006/main" xmlns:w14="http://schemas.microsoft.com/office/word/2010/wordml" xmlns:w15="http://schemas.microsoft.com/office/word/2012/wordml" xmlns:w16cex="http://schemas.microsoft.com/office/word/2018/wordml/cex" xmlns:w16cid="http://schemas.microsoft.com/office/word/2016/wordml/cid" xmlns:w16="http://schemas.microsoft.com/office/word/2018/wordml" xmlns:w16sdtdh="http://schemas.microsoft.com/office/word/2020/wordml/sdtdatahash" xmlns:w16se="http://schemas.microsoft.com/office/word/2015/wordml/symex" xmlns:wpg="http://schemas.microsoft.com/office/word/2010/wordprocessingGroup" xmlns:wpi="http://schemas.microsoft.com/office/word/2010/wordprocessingInk" xmlns:wne="http://schemas.microsoft.com/office/word/2006/wordml" xmlns:wps="http://schemas.microsoft.com/office/word/2010/wordprocessingShape" mc:Ignorable="w14 w15 w16se w16cid w16 w16cex w16sdtdh wp14">
+<w:numbering xmlns:wpc="http://schemas.microsoft.com/office/word/2010/wordprocessingCanvas" xmlns:cx="http://schemas.microsoft.com/office/drawing/2014/chartex" xmlns:cx1="http://schemas.microsoft.com/office/drawing/2015/9/8/chartex" xmlns:cx2="http://schemas.microsoft.com/office/drawing/2015/10/21/chartex" xmlns:cx3="http://schemas.microsoft.com/office/drawing/2016/5/9/chartex" xmlns:cx4="http://schemas.microsoft.com/office/drawing/2016/5/10/chartex" xmlns:cx5="http://schemas.microsoft.com/office/drawing/2016/5/11/chartex" xmlns:cx6="http://schemas.microsoft.com/office/drawing/2016/5/12/chartex" xmlns:cx7="http://schemas.microsoft.com/office/drawing/2016/5/13/chartex" xmlns:cx8="http://schemas.microsoft.com/office/drawing/2016/5/14/chartex" xmlns:mc="http://schemas.openxmlformats.org/markup-compatibility/2006" xmlns:aink="http://schemas.microsoft.com/office/drawing/2016/ink" xmlns:am3d="http://schemas.microsoft.com/office/drawing/2017/model3d" xmlns:o="urn:schemas-microsoft-com:office:office" xmlns:oel="http://schemas.microsoft.com/office/2019/extlst" xmlns:r="http://schemas.openxmlformats.org/officeDocument/2006/relationships" xmlns:m="http://schemas.openxmlformats.org/officeDocument/2006/math" xmlns:v="urn:schemas-microsoft-com:vml" xmlns:wp14="http://schemas.microsoft.com/office/word/2010/wordprocessingDrawing" xmlns:wp="http://schemas.openxmlformats.org/drawingml/2006/wordprocessingDrawing" xmlns:w10="urn:schemas-microsoft-com:office:word" xmlns:w="http://schemas.openxmlformats.org/wordprocessingml/2006/main" xmlns:w14="http://schemas.microsoft.com/office/word/2010/wordml" xmlns:w15="http://schemas.microsoft.com/office/word/2012/wordml" xmlns:w16cex="http://schemas.microsoft.com/office/word/2018/wordml/cex" xmlns:w16cid="http://schemas.microsoft.com/office/word/2016/wordml/cid" xmlns:w16="http://schemas.microsoft.com/office/word/2018/wordml" xmlns:w16sdtdh="http://schemas.microsoft.com/office/word/2020/wordml/sdtdatahash" xmlns:w16se="http://schemas.microsoft.com/office/word/2015/wordml/symex" xmlns:wpg="http://schemas.microsoft.com/office/word/2010/wordprocessingGroup" xmlns:wpi="http://schemas.microsoft.com/office/word/2010/wordprocessingInk" xmlns:wne="http://schemas.microsoft.com/office/word/2006/wordml" xmlns:wps="http://schemas.microsoft.com/office/word/2010/wordprocessingShape" mc:Ignorable="w14 w15 w16se w16cid w16 w16cex w16sdtdh wp14">
   <w:abstractNum w:abstractNumId="0" w15:restartNumberingAfterBreak="0">
     <w:nsid w:val="06981703"/>
     <w:multiLevelType w:val="hybridMultilevel"/>

</xml_diff>